<commit_message>
DYNAMIC ARRAY FIXED for merge. DONT DELETE ARRAYs
</commit_message>
<xml_diff>
--- a/Assignments or HW/Hw4/Wk4HW.docx
+++ b/Assignments or HW/Hw4/Wk4HW.docx
@@ -271,137 +271,381 @@
           <w:ilvl w:val="0"/>
           <w:numId w:val="3"/>
         </w:numPr>
-      </w:pPr>
-      <w:r>
+        <w:rPr>
+          <w:highlight w:val="yellow"/>
+        </w:rPr>
+      </w:pPr>
+      <w:r>
+        <w:rPr>
+          <w:highlight w:val="yellow"/>
+        </w:rPr>
         <w:t>Write (and test) the following function.</w:t>
       </w:r>
     </w:p>
     <w:p>
       <w:pPr>
         <w:pStyle w:val="ListParagraph"/>
-      </w:pPr>
-      <w:r>
+        <w:rPr>
+          <w:highlight w:val="yellow"/>
+        </w:rPr>
+      </w:pPr>
+      <w:r>
+        <w:rPr>
+          <w:highlight w:val="yellow"/>
+        </w:rPr>
         <w:t xml:space="preserve">int </w:t>
       </w:r>
-      <w:r>
+      <w:proofErr w:type="spellStart"/>
+      <w:proofErr w:type="gramStart"/>
+      <w:r>
+        <w:rPr>
+          <w:highlight w:val="yellow"/>
+        </w:rPr>
         <w:t>GetNthItem</w:t>
       </w:r>
-      <w:r>
-        <w:t xml:space="preserve">(int* arr, int size, int </w:t>
-      </w:r>
-      <w:r>
+      <w:proofErr w:type="spellEnd"/>
+      <w:r>
+        <w:rPr>
+          <w:highlight w:val="yellow"/>
+        </w:rPr>
+        <w:t>(</w:t>
+      </w:r>
+      <w:proofErr w:type="gramEnd"/>
+      <w:r>
+        <w:rPr>
+          <w:highlight w:val="yellow"/>
+        </w:rPr>
+        <w:t xml:space="preserve">int* </w:t>
+      </w:r>
+      <w:proofErr w:type="spellStart"/>
+      <w:r>
+        <w:rPr>
+          <w:highlight w:val="yellow"/>
+        </w:rPr>
+        <w:t>arr</w:t>
+      </w:r>
+      <w:proofErr w:type="spellEnd"/>
+      <w:r>
+        <w:rPr>
+          <w:highlight w:val="yellow"/>
+        </w:rPr>
+        <w:t xml:space="preserve">, int size, int </w:t>
+      </w:r>
+      <w:r>
+        <w:rPr>
+          <w:highlight w:val="yellow"/>
+        </w:rPr>
         <w:t>&amp;</w:t>
       </w:r>
       <w:r>
+        <w:rPr>
+          <w:highlight w:val="yellow"/>
+        </w:rPr>
         <w:t>start</w:t>
       </w:r>
       <w:r>
+        <w:rPr>
+          <w:highlight w:val="yellow"/>
+        </w:rPr>
         <w:t>, int n</w:t>
       </w:r>
       <w:r>
+        <w:rPr>
+          <w:highlight w:val="yellow"/>
+        </w:rPr>
         <w:t>);</w:t>
       </w:r>
     </w:p>
     <w:p>
       <w:pPr>
         <w:pStyle w:val="ListParagraph"/>
-      </w:pPr>
-    </w:p>
-    <w:p>
-      <w:pPr>
-        <w:pStyle w:val="ListParagraph"/>
-      </w:pPr>
-      <w:r>
-        <w:t xml:space="preserve">This function returns </w:t>
-      </w:r>
-      <w:r>
-        <w:t>the item at index/position n in array arr with size items. When you call this function in main the value passed to start must be 0. So the call in main may look as follows</w:t>
-      </w:r>
-    </w:p>
-    <w:p>
-      <w:pPr>
-        <w:pStyle w:val="ListParagraph"/>
-      </w:pPr>
-    </w:p>
-    <w:p>
-      <w:pPr>
-        <w:pStyle w:val="ListParagraph"/>
-      </w:pPr>
-      <w:r>
-        <w:t>int value = GetNthItem(a, s, st, indexOfInterest);</w:t>
-      </w:r>
-    </w:p>
-    <w:p>
-      <w:pPr>
-        <w:pStyle w:val="ListParagraph"/>
-      </w:pPr>
-      <w:r>
-        <w:t>where,</w:t>
-      </w:r>
-    </w:p>
-    <w:p>
-      <w:pPr>
-        <w:pStyle w:val="ListParagraph"/>
-      </w:pPr>
-      <w:r>
+        <w:rPr>
+          <w:highlight w:val="yellow"/>
+        </w:rPr>
+      </w:pPr>
+    </w:p>
+    <w:p>
+      <w:pPr>
+        <w:pStyle w:val="ListParagraph"/>
+        <w:rPr>
+          <w:highlight w:val="yellow"/>
+        </w:rPr>
+      </w:pPr>
+      <w:r>
+        <w:rPr>
+          <w:highlight w:val="yellow"/>
+        </w:rPr>
+        <w:t xml:space="preserve">This function returns the item at index/position n in array </w:t>
+      </w:r>
+      <w:proofErr w:type="spellStart"/>
+      <w:r>
+        <w:rPr>
+          <w:highlight w:val="yellow"/>
+        </w:rPr>
+        <w:t>arr</w:t>
+      </w:r>
+      <w:proofErr w:type="spellEnd"/>
+      <w:r>
+        <w:rPr>
+          <w:highlight w:val="yellow"/>
+        </w:rPr>
+        <w:t xml:space="preserve"> with size items. When you call this function in main the value passed to start must be 0. </w:t>
+      </w:r>
+      <w:proofErr w:type="gramStart"/>
+      <w:r>
+        <w:rPr>
+          <w:highlight w:val="yellow"/>
+        </w:rPr>
+        <w:t>So</w:t>
+      </w:r>
+      <w:proofErr w:type="gramEnd"/>
+      <w:r>
+        <w:rPr>
+          <w:highlight w:val="yellow"/>
+        </w:rPr>
+        <w:t xml:space="preserve"> the call in main may look as follows</w:t>
+      </w:r>
+    </w:p>
+    <w:p>
+      <w:pPr>
+        <w:pStyle w:val="ListParagraph"/>
+        <w:ind w:left="2160" w:hanging="1440"/>
+        <w:rPr>
+          <w:highlight w:val="yellow"/>
+        </w:rPr>
+      </w:pPr>
+    </w:p>
+    <w:p>
+      <w:pPr>
+        <w:pStyle w:val="ListParagraph"/>
+        <w:rPr>
+          <w:highlight w:val="yellow"/>
+        </w:rPr>
+      </w:pPr>
+      <w:r>
+        <w:rPr>
+          <w:highlight w:val="yellow"/>
+        </w:rPr>
+        <w:t xml:space="preserve">int value = </w:t>
+      </w:r>
+      <w:proofErr w:type="spellStart"/>
+      <w:proofErr w:type="gramStart"/>
+      <w:r>
+        <w:rPr>
+          <w:highlight w:val="yellow"/>
+        </w:rPr>
+        <w:t>GetNthItem</w:t>
+      </w:r>
+      <w:proofErr w:type="spellEnd"/>
+      <w:r>
+        <w:rPr>
+          <w:highlight w:val="yellow"/>
+        </w:rPr>
+        <w:t>(</w:t>
+      </w:r>
+      <w:proofErr w:type="gramEnd"/>
+      <w:r>
+        <w:rPr>
+          <w:highlight w:val="yellow"/>
+        </w:rPr>
+        <w:t xml:space="preserve">a, s, </w:t>
+      </w:r>
+      <w:proofErr w:type="spellStart"/>
+      <w:r>
+        <w:rPr>
+          <w:highlight w:val="yellow"/>
+        </w:rPr>
+        <w:t>st</w:t>
+      </w:r>
+      <w:proofErr w:type="spellEnd"/>
+      <w:r>
+        <w:rPr>
+          <w:highlight w:val="yellow"/>
+        </w:rPr>
+        <w:t xml:space="preserve">, </w:t>
+      </w:r>
+      <w:proofErr w:type="spellStart"/>
+      <w:r>
+        <w:rPr>
+          <w:highlight w:val="yellow"/>
+        </w:rPr>
+        <w:t>indexOfInterest</w:t>
+      </w:r>
+      <w:proofErr w:type="spellEnd"/>
+      <w:r>
+        <w:rPr>
+          <w:highlight w:val="yellow"/>
+        </w:rPr>
+        <w:t>);</w:t>
+      </w:r>
+    </w:p>
+    <w:p>
+      <w:pPr>
+        <w:pStyle w:val="ListParagraph"/>
+        <w:rPr>
+          <w:highlight w:val="yellow"/>
+        </w:rPr>
+      </w:pPr>
+      <w:proofErr w:type="gramStart"/>
+      <w:r>
+        <w:rPr>
+          <w:highlight w:val="yellow"/>
+        </w:rPr>
+        <w:t>where</w:t>
+      </w:r>
+      <w:proofErr w:type="gramEnd"/>
+      <w:r>
+        <w:rPr>
+          <w:highlight w:val="yellow"/>
+        </w:rPr>
+        <w:t>,</w:t>
+      </w:r>
+    </w:p>
+    <w:p>
+      <w:pPr>
+        <w:pStyle w:val="ListParagraph"/>
+        <w:rPr>
+          <w:highlight w:val="yellow"/>
+        </w:rPr>
+      </w:pPr>
+      <w:r>
+        <w:rPr>
+          <w:highlight w:val="yellow"/>
+        </w:rPr>
         <w:t>a = an array of integers</w:t>
       </w:r>
     </w:p>
     <w:p>
       <w:pPr>
         <w:pStyle w:val="ListParagraph"/>
-      </w:pPr>
-      <w:r>
+        <w:rPr>
+          <w:highlight w:val="yellow"/>
+        </w:rPr>
+      </w:pPr>
+      <w:r>
+        <w:rPr>
+          <w:highlight w:val="yellow"/>
+        </w:rPr>
         <w:t>s = number of integers in a</w:t>
       </w:r>
     </w:p>
     <w:p>
       <w:pPr>
         <w:pStyle w:val="ListParagraph"/>
-      </w:pPr>
-      <w:r>
-        <w:t>st = 0 (set before this line)</w:t>
-      </w:r>
-    </w:p>
-    <w:p>
-      <w:pPr>
-        <w:pStyle w:val="ListParagraph"/>
-      </w:pPr>
-      <w:r>
-        <w:t>indexOfInterest = input from user??? or you can just set this to some value yourself for testing</w:t>
-      </w:r>
-    </w:p>
-    <w:p>
-      <w:pPr>
-        <w:pStyle w:val="ListParagraph"/>
-      </w:pPr>
-      <w:r>
-        <w:t>value = item at position indexOfInterest in a</w:t>
-      </w:r>
-    </w:p>
-    <w:p>
-      <w:pPr>
-        <w:pStyle w:val="ListParagraph"/>
-      </w:pPr>
-    </w:p>
-    <w:p>
-      <w:pPr>
-        <w:pStyle w:val="ListParagraph"/>
-      </w:pPr>
-      <w:r>
-        <w:t>The</w:t>
-      </w:r>
-      <w:r>
-        <w:t>re is no need to validate start and n inside GetNthItem, we assume these are correct</w:t>
-      </w:r>
-      <w:r>
-        <w:t xml:space="preserve">. This function </w:t>
-      </w:r>
-      <w:r>
-        <w:t xml:space="preserve">must </w:t>
-      </w:r>
-      <w:r>
-        <w:t>be recursive.</w:t>
+        <w:rPr>
+          <w:highlight w:val="yellow"/>
+        </w:rPr>
+      </w:pPr>
+      <w:proofErr w:type="spellStart"/>
+      <w:r>
+        <w:rPr>
+          <w:highlight w:val="yellow"/>
+        </w:rPr>
+        <w:t>st</w:t>
+      </w:r>
+      <w:proofErr w:type="spellEnd"/>
+      <w:r>
+        <w:rPr>
+          <w:highlight w:val="yellow"/>
+        </w:rPr>
+        <w:t xml:space="preserve"> = 0 (set before this line)</w:t>
+      </w:r>
+    </w:p>
+    <w:p>
+      <w:pPr>
+        <w:pStyle w:val="ListParagraph"/>
+        <w:rPr>
+          <w:highlight w:val="yellow"/>
+        </w:rPr>
+      </w:pPr>
+      <w:proofErr w:type="spellStart"/>
+      <w:r>
+        <w:rPr>
+          <w:highlight w:val="yellow"/>
+        </w:rPr>
+        <w:t>indexOfInterest</w:t>
+      </w:r>
+      <w:proofErr w:type="spellEnd"/>
+      <w:r>
+        <w:rPr>
+          <w:highlight w:val="yellow"/>
+        </w:rPr>
+        <w:t xml:space="preserve"> = input from user??? or you can just set this to some value yourself for testing</w:t>
+      </w:r>
+    </w:p>
+    <w:p>
+      <w:pPr>
+        <w:pStyle w:val="ListParagraph"/>
+        <w:rPr>
+          <w:highlight w:val="yellow"/>
+        </w:rPr>
+      </w:pPr>
+      <w:r>
+        <w:rPr>
+          <w:highlight w:val="yellow"/>
+        </w:rPr>
+        <w:t xml:space="preserve">value = item at position </w:t>
+      </w:r>
+      <w:proofErr w:type="spellStart"/>
+      <w:r>
+        <w:rPr>
+          <w:highlight w:val="yellow"/>
+        </w:rPr>
+        <w:t>indexOfInterest</w:t>
+      </w:r>
+      <w:proofErr w:type="spellEnd"/>
+      <w:r>
+        <w:rPr>
+          <w:highlight w:val="yellow"/>
+        </w:rPr>
+        <w:t xml:space="preserve"> in a</w:t>
+      </w:r>
+    </w:p>
+    <w:p>
+      <w:pPr>
+        <w:pStyle w:val="ListParagraph"/>
+        <w:rPr>
+          <w:highlight w:val="yellow"/>
+        </w:rPr>
+      </w:pPr>
+    </w:p>
+    <w:p>
+      <w:pPr>
+        <w:pStyle w:val="ListParagraph"/>
+      </w:pPr>
+      <w:r>
+        <w:rPr>
+          <w:highlight w:val="yellow"/>
+        </w:rPr>
+        <w:t xml:space="preserve">There is no need to validate start and </w:t>
+      </w:r>
+      <w:proofErr w:type="spellStart"/>
+      <w:r>
+        <w:rPr>
+          <w:highlight w:val="yellow"/>
+        </w:rPr>
+        <w:t>n</w:t>
+      </w:r>
+      <w:proofErr w:type="spellEnd"/>
+      <w:r>
+        <w:rPr>
+          <w:highlight w:val="yellow"/>
+        </w:rPr>
+        <w:t xml:space="preserve"> inside </w:t>
+      </w:r>
+      <w:proofErr w:type="spellStart"/>
+      <w:r>
+        <w:rPr>
+          <w:highlight w:val="yellow"/>
+        </w:rPr>
+        <w:t>GetNthItem</w:t>
+      </w:r>
+      <w:proofErr w:type="spellEnd"/>
+      <w:r>
+        <w:rPr>
+          <w:highlight w:val="yellow"/>
+        </w:rPr>
+        <w:t>, we assume these are correct. This function must be recursive.</w:t>
       </w:r>
     </w:p>
     <w:p>
@@ -426,20 +670,68 @@
         <w:pStyle w:val="ListParagraph"/>
       </w:pPr>
       <w:r>
-        <w:t>int* Slice(int* arr, int size, int start, int end, int &amp;newSize);</w:t>
-      </w:r>
-    </w:p>
-    <w:p>
-      <w:pPr>
-        <w:pStyle w:val="ListParagraph"/>
-      </w:pPr>
-    </w:p>
-    <w:p>
-      <w:pPr>
-        <w:pStyle w:val="ListParagraph"/>
-      </w:pPr>
-      <w:r>
-        <w:t>This function returns items from arr[start] to arr[end] (both inclusive) as a new array and the size of this new array is set to newSize (this way calling function will know how many items there are in the returned array).</w:t>
+        <w:t xml:space="preserve">int* </w:t>
+      </w:r>
+      <w:proofErr w:type="gramStart"/>
+      <w:r>
+        <w:t>Slice(</w:t>
+      </w:r>
+      <w:proofErr w:type="gramEnd"/>
+      <w:r>
+        <w:t xml:space="preserve">int* </w:t>
+      </w:r>
+      <w:proofErr w:type="spellStart"/>
+      <w:r>
+        <w:t>arr</w:t>
+      </w:r>
+      <w:proofErr w:type="spellEnd"/>
+      <w:r>
+        <w:t>, int size, int start, int end, int &amp;</w:t>
+      </w:r>
+      <w:proofErr w:type="spellStart"/>
+      <w:r>
+        <w:t>newSize</w:t>
+      </w:r>
+      <w:proofErr w:type="spellEnd"/>
+      <w:r>
+        <w:t>);</w:t>
+      </w:r>
+    </w:p>
+    <w:p>
+      <w:pPr>
+        <w:pStyle w:val="ListParagraph"/>
+      </w:pPr>
+    </w:p>
+    <w:p>
+      <w:pPr>
+        <w:pStyle w:val="ListParagraph"/>
+      </w:pPr>
+      <w:r>
+        <w:t xml:space="preserve">This function returns items from </w:t>
+      </w:r>
+      <w:proofErr w:type="spellStart"/>
+      <w:r>
+        <w:t>arr</w:t>
+      </w:r>
+      <w:proofErr w:type="spellEnd"/>
+      <w:r>
+        <w:t xml:space="preserve">[start] to </w:t>
+      </w:r>
+      <w:proofErr w:type="spellStart"/>
+      <w:r>
+        <w:t>arr</w:t>
+      </w:r>
+      <w:proofErr w:type="spellEnd"/>
+      <w:r>
+        <w:t xml:space="preserve">[end] (both inclusive) as a new array and the size of this new array is set to </w:t>
+      </w:r>
+      <w:proofErr w:type="spellStart"/>
+      <w:r>
+        <w:t>newSize</w:t>
+      </w:r>
+      <w:proofErr w:type="spellEnd"/>
+      <w:r>
+        <w:t xml:space="preserve"> (this way calling function will know how many items there are in the returned array).</w:t>
       </w:r>
     </w:p>
     <w:p>
@@ -473,8 +765,14 @@
           <w:ilvl w:val="0"/>
           <w:numId w:val="3"/>
         </w:numPr>
-      </w:pPr>
-      <w:r>
+        <w:rPr>
+          <w:highlight w:val="yellow"/>
+        </w:rPr>
+      </w:pPr>
+      <w:r>
+        <w:rPr>
+          <w:highlight w:val="yellow"/>
+        </w:rPr>
         <w:lastRenderedPageBreak/>
         <w:t>Write (and test) the following function.</w:t>
       </w:r>
@@ -482,34 +780,105 @@
     <w:p>
       <w:pPr>
         <w:pStyle w:val="ListParagraph"/>
-      </w:pPr>
-      <w:r>
-        <w:t>bool IsSorted(int* arr, int size);</w:t>
-      </w:r>
-    </w:p>
-    <w:p>
-      <w:pPr>
-        <w:pStyle w:val="ListParagraph"/>
-      </w:pPr>
-    </w:p>
-    <w:p>
-      <w:pPr>
-        <w:pStyle w:val="ListParagraph"/>
-      </w:pPr>
-      <w:r>
-        <w:t>This function returns true if arr is sorted in ascending order, false otherwise.</w:t>
-      </w:r>
-    </w:p>
-    <w:p>
-      <w:pPr>
-        <w:pStyle w:val="ListParagraph"/>
-      </w:pPr>
-    </w:p>
-    <w:p>
-      <w:pPr>
-        <w:pStyle w:val="ListParagraph"/>
-      </w:pPr>
-      <w:r>
+        <w:rPr>
+          <w:highlight w:val="yellow"/>
+        </w:rPr>
+      </w:pPr>
+      <w:r>
+        <w:rPr>
+          <w:highlight w:val="yellow"/>
+        </w:rPr>
+        <w:t xml:space="preserve">bool </w:t>
+      </w:r>
+      <w:proofErr w:type="spellStart"/>
+      <w:proofErr w:type="gramStart"/>
+      <w:r>
+        <w:rPr>
+          <w:highlight w:val="yellow"/>
+        </w:rPr>
+        <w:t>IsSorted</w:t>
+      </w:r>
+      <w:proofErr w:type="spellEnd"/>
+      <w:r>
+        <w:rPr>
+          <w:highlight w:val="yellow"/>
+        </w:rPr>
+        <w:t>(</w:t>
+      </w:r>
+      <w:proofErr w:type="gramEnd"/>
+      <w:r>
+        <w:rPr>
+          <w:highlight w:val="yellow"/>
+        </w:rPr>
+        <w:t xml:space="preserve">int* </w:t>
+      </w:r>
+      <w:proofErr w:type="spellStart"/>
+      <w:r>
+        <w:rPr>
+          <w:highlight w:val="yellow"/>
+        </w:rPr>
+        <w:t>arr</w:t>
+      </w:r>
+      <w:proofErr w:type="spellEnd"/>
+      <w:r>
+        <w:rPr>
+          <w:highlight w:val="yellow"/>
+        </w:rPr>
+        <w:t>, int size);</w:t>
+      </w:r>
+    </w:p>
+    <w:p>
+      <w:pPr>
+        <w:pStyle w:val="ListParagraph"/>
+        <w:rPr>
+          <w:highlight w:val="yellow"/>
+        </w:rPr>
+      </w:pPr>
+    </w:p>
+    <w:p>
+      <w:pPr>
+        <w:pStyle w:val="ListParagraph"/>
+        <w:rPr>
+          <w:highlight w:val="yellow"/>
+        </w:rPr>
+      </w:pPr>
+      <w:r>
+        <w:rPr>
+          <w:highlight w:val="yellow"/>
+        </w:rPr>
+        <w:t xml:space="preserve">This function returns true if </w:t>
+      </w:r>
+      <w:proofErr w:type="spellStart"/>
+      <w:r>
+        <w:rPr>
+          <w:highlight w:val="yellow"/>
+        </w:rPr>
+        <w:t>arr</w:t>
+      </w:r>
+      <w:proofErr w:type="spellEnd"/>
+      <w:r>
+        <w:rPr>
+          <w:highlight w:val="yellow"/>
+        </w:rPr>
+        <w:t xml:space="preserve"> is sorted in ascending order, false otherwise.</w:t>
+      </w:r>
+    </w:p>
+    <w:p>
+      <w:pPr>
+        <w:pStyle w:val="ListParagraph"/>
+        <w:rPr>
+          <w:highlight w:val="yellow"/>
+        </w:rPr>
+      </w:pPr>
+    </w:p>
+    <w:p>
+      <w:pPr>
+        <w:pStyle w:val="ListParagraph"/>
+      </w:pPr>
+      <w:r>
+        <w:rPr>
+          <w:highlight w:val="yellow"/>
+        </w:rPr>
         <w:t>Your implementation must be recursive.</w:t>
       </w:r>
     </w:p>
@@ -535,22 +904,36 @@
         <w:pStyle w:val="ListParagraph"/>
       </w:pPr>
       <w:r>
-        <w:t>int* MergeInOrder(int* left, int l</w:t>
-      </w:r>
-      <w:r>
-        <w:t>eft</w:t>
-      </w:r>
-      <w:r>
-        <w:t>Size, int* right, int r</w:t>
-      </w:r>
-      <w:r>
-        <w:t>ight</w:t>
-      </w:r>
-      <w:r>
-        <w:t>Size)</w:t>
-      </w:r>
-      <w:r>
-        <w:t>;</w:t>
+        <w:t xml:space="preserve">int* </w:t>
+      </w:r>
+      <w:proofErr w:type="spellStart"/>
+      <w:proofErr w:type="gramStart"/>
+      <w:r>
+        <w:t>MergeInOrder</w:t>
+      </w:r>
+      <w:proofErr w:type="spellEnd"/>
+      <w:r>
+        <w:t>(</w:t>
+      </w:r>
+      <w:proofErr w:type="gramEnd"/>
+      <w:r>
+        <w:t xml:space="preserve">int* left, int </w:t>
+      </w:r>
+      <w:proofErr w:type="spellStart"/>
+      <w:r>
+        <w:t>leftSize</w:t>
+      </w:r>
+      <w:proofErr w:type="spellEnd"/>
+      <w:r>
+        <w:t xml:space="preserve">, int* right, int </w:t>
+      </w:r>
+      <w:proofErr w:type="spellStart"/>
+      <w:r>
+        <w:t>rightSize</w:t>
+      </w:r>
+      <w:proofErr w:type="spellEnd"/>
+      <w:r>
+        <w:t>);</w:t>
       </w:r>
     </w:p>
     <w:p>
@@ -603,42 +986,113 @@
           <w:ilvl w:val="0"/>
           <w:numId w:val="3"/>
         </w:numPr>
-      </w:pPr>
-      <w:r>
+        <w:rPr>
+          <w:highlight w:val="yellow"/>
+        </w:rPr>
+      </w:pPr>
+      <w:r>
+        <w:rPr>
+          <w:highlight w:val="yellow"/>
+        </w:rPr>
         <w:t>Write (and test) the following functions.</w:t>
       </w:r>
     </w:p>
     <w:p>
       <w:pPr>
         <w:pStyle w:val="ListParagraph"/>
-      </w:pPr>
-      <w:r>
-        <w:t>int DigitProduct(int value);</w:t>
-      </w:r>
-    </w:p>
-    <w:p>
-      <w:pPr>
-        <w:pStyle w:val="ListParagraph"/>
-      </w:pPr>
-    </w:p>
-    <w:p>
-      <w:pPr>
-        <w:pStyle w:val="ListParagraph"/>
-      </w:pPr>
-      <w:r>
-        <w:t>This function returns the product of all digits in value. For example, DigitProduct(1234) will return 24 (since 1*2*3*4 is 24).</w:t>
-      </w:r>
-    </w:p>
-    <w:p>
-      <w:pPr>
-        <w:pStyle w:val="ListParagraph"/>
-      </w:pPr>
-    </w:p>
-    <w:p>
-      <w:pPr>
-        <w:pStyle w:val="ListParagraph"/>
-      </w:pPr>
-      <w:r>
+        <w:rPr>
+          <w:highlight w:val="yellow"/>
+        </w:rPr>
+      </w:pPr>
+      <w:r>
+        <w:rPr>
+          <w:highlight w:val="yellow"/>
+        </w:rPr>
+        <w:t xml:space="preserve">int </w:t>
+      </w:r>
+      <w:proofErr w:type="spellStart"/>
+      <w:proofErr w:type="gramStart"/>
+      <w:r>
+        <w:rPr>
+          <w:highlight w:val="yellow"/>
+        </w:rPr>
+        <w:t>DigitProduct</w:t>
+      </w:r>
+      <w:proofErr w:type="spellEnd"/>
+      <w:r>
+        <w:rPr>
+          <w:highlight w:val="yellow"/>
+        </w:rPr>
+        <w:t>(</w:t>
+      </w:r>
+      <w:proofErr w:type="gramEnd"/>
+      <w:r>
+        <w:rPr>
+          <w:highlight w:val="yellow"/>
+        </w:rPr>
+        <w:t>int value);</w:t>
+      </w:r>
+    </w:p>
+    <w:p>
+      <w:pPr>
+        <w:pStyle w:val="ListParagraph"/>
+        <w:rPr>
+          <w:highlight w:val="yellow"/>
+        </w:rPr>
+      </w:pPr>
+    </w:p>
+    <w:p>
+      <w:pPr>
+        <w:pStyle w:val="ListParagraph"/>
+        <w:rPr>
+          <w:highlight w:val="yellow"/>
+        </w:rPr>
+      </w:pPr>
+      <w:r>
+        <w:rPr>
+          <w:highlight w:val="yellow"/>
+        </w:rPr>
+        <w:t xml:space="preserve">This function returns the product of all digits in value. For example, </w:t>
+      </w:r>
+      <w:proofErr w:type="spellStart"/>
+      <w:proofErr w:type="gramStart"/>
+      <w:r>
+        <w:rPr>
+          <w:highlight w:val="yellow"/>
+        </w:rPr>
+        <w:t>DigitProduct</w:t>
+      </w:r>
+      <w:proofErr w:type="spellEnd"/>
+      <w:r>
+        <w:rPr>
+          <w:highlight w:val="yellow"/>
+        </w:rPr>
+        <w:t>(</w:t>
+      </w:r>
+      <w:proofErr w:type="gramEnd"/>
+      <w:r>
+        <w:rPr>
+          <w:highlight w:val="yellow"/>
+        </w:rPr>
+        <w:t>1234) will return 24 (since 1*2*3*4 is 24).</w:t>
+      </w:r>
+    </w:p>
+    <w:p>
+      <w:pPr>
+        <w:pStyle w:val="ListParagraph"/>
+        <w:rPr>
+          <w:highlight w:val="yellow"/>
+        </w:rPr>
+      </w:pPr>
+    </w:p>
+    <w:p>
+      <w:pPr>
+        <w:pStyle w:val="ListParagraph"/>
+      </w:pPr>
+      <w:r>
+        <w:rPr>
+          <w:highlight w:val="yellow"/>
+        </w:rPr>
         <w:t>This function must be recursive.</w:t>
       </w:r>
     </w:p>

</xml_diff>

<commit_message>
Some work done in class
</commit_message>
<xml_diff>
--- a/Assignments or HW/Hw4/Wk4HW.docx
+++ b/Assignments or HW/Hw4/Wk4HW.docx
@@ -660,93 +660,159 @@
           <w:ilvl w:val="0"/>
           <w:numId w:val="3"/>
         </w:numPr>
-      </w:pPr>
-      <w:r>
+        <w:rPr>
+          <w:highlight w:val="yellow"/>
+        </w:rPr>
+      </w:pPr>
+      <w:r>
+        <w:rPr>
+          <w:highlight w:val="yellow"/>
+        </w:rPr>
         <w:t>Write (and test) the following function.</w:t>
       </w:r>
     </w:p>
     <w:p>
       <w:pPr>
         <w:pStyle w:val="ListParagraph"/>
-      </w:pPr>
-      <w:r>
+        <w:rPr>
+          <w:highlight w:val="yellow"/>
+        </w:rPr>
+      </w:pPr>
+      <w:r>
+        <w:rPr>
+          <w:highlight w:val="yellow"/>
+        </w:rPr>
         <w:t xml:space="preserve">int* </w:t>
       </w:r>
       <w:proofErr w:type="gramStart"/>
       <w:r>
+        <w:rPr>
+          <w:highlight w:val="yellow"/>
+        </w:rPr>
         <w:t>Slice(</w:t>
       </w:r>
       <w:proofErr w:type="gramEnd"/>
       <w:r>
+        <w:rPr>
+          <w:highlight w:val="yellow"/>
+        </w:rPr>
         <w:t xml:space="preserve">int* </w:t>
       </w:r>
       <w:proofErr w:type="spellStart"/>
       <w:r>
+        <w:rPr>
+          <w:highlight w:val="yellow"/>
+        </w:rPr>
         <w:t>arr</w:t>
       </w:r>
       <w:proofErr w:type="spellEnd"/>
       <w:r>
+        <w:rPr>
+          <w:highlight w:val="yellow"/>
+        </w:rPr>
         <w:t>, int size, int start, int end, int &amp;</w:t>
       </w:r>
       <w:proofErr w:type="spellStart"/>
       <w:r>
+        <w:rPr>
+          <w:highlight w:val="yellow"/>
+        </w:rPr>
         <w:t>newSize</w:t>
       </w:r>
       <w:proofErr w:type="spellEnd"/>
       <w:r>
+        <w:rPr>
+          <w:highlight w:val="yellow"/>
+        </w:rPr>
         <w:t>);</w:t>
       </w:r>
     </w:p>
     <w:p>
       <w:pPr>
         <w:pStyle w:val="ListParagraph"/>
-      </w:pPr>
-    </w:p>
-    <w:p>
-      <w:pPr>
-        <w:pStyle w:val="ListParagraph"/>
-      </w:pPr>
-      <w:r>
+        <w:rPr>
+          <w:highlight w:val="yellow"/>
+        </w:rPr>
+      </w:pPr>
+    </w:p>
+    <w:p>
+      <w:pPr>
+        <w:pStyle w:val="ListParagraph"/>
+        <w:rPr>
+          <w:highlight w:val="yellow"/>
+        </w:rPr>
+      </w:pPr>
+      <w:r>
+        <w:rPr>
+          <w:highlight w:val="yellow"/>
+        </w:rPr>
         <w:t xml:space="preserve">This function returns items from </w:t>
       </w:r>
       <w:proofErr w:type="spellStart"/>
       <w:r>
+        <w:rPr>
+          <w:highlight w:val="yellow"/>
+        </w:rPr>
         <w:t>arr</w:t>
       </w:r>
       <w:proofErr w:type="spellEnd"/>
       <w:r>
+        <w:rPr>
+          <w:highlight w:val="yellow"/>
+        </w:rPr>
         <w:t xml:space="preserve">[start] to </w:t>
       </w:r>
       <w:proofErr w:type="spellStart"/>
       <w:r>
+        <w:rPr>
+          <w:highlight w:val="yellow"/>
+        </w:rPr>
         <w:t>arr</w:t>
       </w:r>
       <w:proofErr w:type="spellEnd"/>
       <w:r>
+        <w:rPr>
+          <w:highlight w:val="yellow"/>
+        </w:rPr>
         <w:t xml:space="preserve">[end] (both inclusive) as a new array and the size of this new array is set to </w:t>
       </w:r>
       <w:proofErr w:type="spellStart"/>
       <w:r>
+        <w:rPr>
+          <w:highlight w:val="yellow"/>
+        </w:rPr>
         <w:t>newSize</w:t>
       </w:r>
       <w:proofErr w:type="spellEnd"/>
       <w:r>
+        <w:rPr>
+          <w:highlight w:val="yellow"/>
+        </w:rPr>
         <w:t xml:space="preserve"> (this way calling function will know how many items there are in the returned array).</w:t>
       </w:r>
     </w:p>
     <w:p>
       <w:pPr>
         <w:pStyle w:val="ListParagraph"/>
-      </w:pPr>
-    </w:p>
-    <w:p>
-      <w:pPr>
-        <w:pStyle w:val="ListParagraph"/>
-      </w:pPr>
-      <w:r>
+        <w:rPr>
+          <w:highlight w:val="yellow"/>
+        </w:rPr>
+      </w:pPr>
+    </w:p>
+    <w:p>
+      <w:pPr>
+        <w:pStyle w:val="ListParagraph"/>
+      </w:pPr>
+      <w:r>
+        <w:rPr>
+          <w:highlight w:val="yellow"/>
+        </w:rPr>
         <w:t>The function should validate start and end.</w:t>
       </w:r>
       <w:r>
+        <w:rPr>
+          <w:highlight w:val="yellow"/>
+        </w:rPr>
         <w:t xml:space="preserve"> This function need not be recursive.</w:t>
       </w:r>
     </w:p>
@@ -894,58 +960,100 @@
           <w:ilvl w:val="0"/>
           <w:numId w:val="3"/>
         </w:numPr>
-      </w:pPr>
-      <w:r>
+        <w:rPr>
+          <w:highlight w:val="yellow"/>
+        </w:rPr>
+      </w:pPr>
+      <w:r>
+        <w:rPr>
+          <w:highlight w:val="yellow"/>
+        </w:rPr>
         <w:t>Write (and test) the following function.</w:t>
       </w:r>
     </w:p>
     <w:p>
       <w:pPr>
         <w:pStyle w:val="ListParagraph"/>
-      </w:pPr>
-      <w:r>
+        <w:rPr>
+          <w:highlight w:val="yellow"/>
+        </w:rPr>
+      </w:pPr>
+      <w:r>
+        <w:rPr>
+          <w:highlight w:val="yellow"/>
+        </w:rPr>
         <w:t xml:space="preserve">int* </w:t>
       </w:r>
       <w:proofErr w:type="spellStart"/>
       <w:proofErr w:type="gramStart"/>
       <w:r>
+        <w:rPr>
+          <w:highlight w:val="yellow"/>
+        </w:rPr>
         <w:t>MergeInOrder</w:t>
       </w:r>
       <w:proofErr w:type="spellEnd"/>
       <w:r>
+        <w:rPr>
+          <w:highlight w:val="yellow"/>
+        </w:rPr>
         <w:t>(</w:t>
       </w:r>
       <w:proofErr w:type="gramEnd"/>
       <w:r>
+        <w:rPr>
+          <w:highlight w:val="yellow"/>
+        </w:rPr>
         <w:t xml:space="preserve">int* left, int </w:t>
       </w:r>
       <w:proofErr w:type="spellStart"/>
       <w:r>
+        <w:rPr>
+          <w:highlight w:val="yellow"/>
+        </w:rPr>
         <w:t>leftSize</w:t>
       </w:r>
       <w:proofErr w:type="spellEnd"/>
       <w:r>
+        <w:rPr>
+          <w:highlight w:val="yellow"/>
+        </w:rPr>
         <w:t xml:space="preserve">, int* right, int </w:t>
       </w:r>
       <w:proofErr w:type="spellStart"/>
       <w:r>
+        <w:rPr>
+          <w:highlight w:val="yellow"/>
+        </w:rPr>
         <w:t>rightSize</w:t>
       </w:r>
       <w:proofErr w:type="spellEnd"/>
       <w:r>
+        <w:rPr>
+          <w:highlight w:val="yellow"/>
+        </w:rPr>
         <w:t>);</w:t>
       </w:r>
     </w:p>
     <w:p>
       <w:pPr>
         <w:pStyle w:val="ListParagraph"/>
-      </w:pPr>
-    </w:p>
-    <w:p>
-      <w:pPr>
-        <w:pStyle w:val="ListParagraph"/>
-      </w:pPr>
-      <w:r>
+        <w:rPr>
+          <w:highlight w:val="yellow"/>
+        </w:rPr>
+      </w:pPr>
+    </w:p>
+    <w:p>
+      <w:pPr>
+        <w:pStyle w:val="ListParagraph"/>
+        <w:rPr>
+          <w:highlight w:val="yellow"/>
+        </w:rPr>
+      </w:pPr>
+      <w:r>
+        <w:rPr>
+          <w:highlight w:val="yellow"/>
+        </w:rPr>
         <w:t xml:space="preserve">This function returns a new array with contents from left and right </w:t>
       </w:r>
       <w:r>
@@ -954,23 +1062,33 @@
           <w:bCs/>
           <w:i/>
           <w:iCs/>
+          <w:highlight w:val="yellow"/>
         </w:rPr>
         <w:t>merged in order</w:t>
       </w:r>
       <w:r>
+        <w:rPr>
+          <w:highlight w:val="yellow"/>
+        </w:rPr>
         <w:t xml:space="preserve"> (ask me if you are unsure what this means). Assume left and right are already sorted, hence returned array will also be sorted after the merge. CANNOT MERGE left and right first, then sort – MUST merge in order.</w:t>
       </w:r>
     </w:p>
     <w:p>
       <w:pPr>
         <w:pStyle w:val="ListParagraph"/>
-      </w:pPr>
-    </w:p>
-    <w:p>
-      <w:pPr>
-        <w:pStyle w:val="ListParagraph"/>
-      </w:pPr>
-      <w:r>
+        <w:rPr>
+          <w:highlight w:val="yellow"/>
+        </w:rPr>
+      </w:pPr>
+    </w:p>
+    <w:p>
+      <w:pPr>
+        <w:pStyle w:val="ListParagraph"/>
+      </w:pPr>
+      <w:r>
+        <w:rPr>
+          <w:highlight w:val="yellow"/>
+        </w:rPr>
         <w:t>This function need not be recursive.</w:t>
       </w:r>
     </w:p>

</xml_diff>